<commit_message>
Bug Fix: manage user request with cookies and sessions
</commit_message>
<xml_diff>
--- a/Static/Assets/Template/template_07.docx
+++ b/Static/Assets/Template/template_07.docx
@@ -57,56 +57,12 @@
           <w:rFonts w:ascii="DejaVu Sans Condensed" w:eastAsia="DejaVu Sans Condensed" w:hAnsi="DejaVu Sans Condensed" w:cs="DejaVu Sans Condensed"/>
           <w:b/>
           <w:bCs/>
+          <w:noProof/>
           <w:color w:val="323232"/>
           <w:sz w:val="21"/>
           <w:szCs w:val="21"/>
         </w:rPr>
-        <w:fldChar w:fldCharType="begin"/>
-      </w:r>
-      <w:r>
-        <w:rPr>
-          <w:rFonts w:ascii="DejaVu Sans Condensed" w:eastAsia="DejaVu Sans Condensed" w:hAnsi="DejaVu Sans Condensed" w:cs="DejaVu Sans Condensed"/>
-          <w:b/>
-          <w:bCs/>
-          <w:color w:val="323232"/>
-          <w:sz w:val="21"/>
-          <w:szCs w:val="21"/>
-        </w:rPr>
-        <w:instrText xml:space="preserve"> MERGEFIELD  company_name  \* MERGEFORMAT </w:instrText>
-      </w:r>
-      <w:r>
-        <w:rPr>
-          <w:rFonts w:ascii="DejaVu Sans Condensed" w:eastAsia="DejaVu Sans Condensed" w:hAnsi="DejaVu Sans Condensed" w:cs="DejaVu Sans Condensed"/>
-          <w:b/>
-          <w:bCs/>
-          <w:color w:val="323232"/>
-          <w:sz w:val="21"/>
-          <w:szCs w:val="21"/>
-        </w:rPr>
-        <w:fldChar w:fldCharType="separate"/>
-      </w:r>
-      <w:r>
-        <w:rPr>
-          <w:rFonts w:ascii="DejaVu Sans Condensed" w:eastAsia="DejaVu Sans Condensed" w:hAnsi="DejaVu Sans Condensed" w:cs="DejaVu Sans Condensed"/>
-          <w:b/>
-          <w:bCs/>
-          <w:noProof/>
-          <w:color w:val="323232"/>
-          <w:sz w:val="21"/>
-          <w:szCs w:val="21"/>
-        </w:rPr>
         <w:t>«company_name»</w:t>
-      </w:r>
-      <w:r>
-        <w:rPr>
-          <w:rFonts w:ascii="DejaVu Sans Condensed" w:eastAsia="DejaVu Sans Condensed" w:hAnsi="DejaVu Sans Condensed" w:cs="DejaVu Sans Condensed"/>
-          <w:b/>
-          <w:bCs/>
-          <w:color w:val="323232"/>
-          <w:sz w:val="21"/>
-          <w:szCs w:val="21"/>
-        </w:rPr>
-        <w:fldChar w:fldCharType="end"/>
       </w:r>
     </w:p>
     <w:p>
@@ -121,10 +77,11 @@
       <w:r>
         <w:rPr>
           <w:b/>
+          <w:noProof/>
           <w:color w:val="323232"/>
           <w:sz w:val="17"/>
         </w:rPr>
-        <w:fldChar w:fldCharType="begin"/>
+        <w:t>«job_title»</w:t>
       </w:r>
       <w:r>
         <w:rPr>
@@ -132,7 +89,16 @@
           <w:color w:val="323232"/>
           <w:sz w:val="17"/>
         </w:rPr>
-        <w:instrText xml:space="preserve"> MERGEFIELD  job_title  \* MERGEFORMAT </w:instrText>
+        <w:t xml:space="preserve">, </w:t>
+      </w:r>
+      <w:r>
+        <w:rPr>
+          <w:b/>
+          <w:noProof/>
+          <w:color w:val="323232"/>
+          <w:sz w:val="17"/>
+        </w:rPr>
+        <w:t>«start_year»</w:t>
       </w:r>
       <w:r>
         <w:rPr>
@@ -140,7 +106,7 @@
           <w:color w:val="323232"/>
           <w:sz w:val="17"/>
         </w:rPr>
-        <w:fldChar w:fldCharType="separate"/>
+        <w:t xml:space="preserve"> - </w:t>
       </w:r>
       <w:r>
         <w:rPr>
@@ -149,113 +115,7 @@
           <w:color w:val="323232"/>
           <w:sz w:val="17"/>
         </w:rPr>
-        <w:t>«job_title»</w:t>
-      </w:r>
-      <w:r>
-        <w:rPr>
-          <w:b/>
-          <w:color w:val="323232"/>
-          <w:sz w:val="17"/>
-        </w:rPr>
-        <w:fldChar w:fldCharType="end"/>
-      </w:r>
-      <w:r>
-        <w:rPr>
-          <w:b/>
-          <w:color w:val="323232"/>
-          <w:sz w:val="17"/>
-        </w:rPr>
-        <w:t xml:space="preserve">, </w:t>
-      </w:r>
-      <w:r>
-        <w:rPr>
-          <w:b/>
-          <w:color w:val="323232"/>
-          <w:sz w:val="17"/>
-        </w:rPr>
-        <w:fldChar w:fldCharType="begin"/>
-      </w:r>
-      <w:r>
-        <w:rPr>
-          <w:b/>
-          <w:color w:val="323232"/>
-          <w:sz w:val="17"/>
-        </w:rPr>
-        <w:instrText xml:space="preserve"> MERGEFIELD  start_year  \* MERGEFORMAT </w:instrText>
-      </w:r>
-      <w:r>
-        <w:rPr>
-          <w:b/>
-          <w:color w:val="323232"/>
-          <w:sz w:val="17"/>
-        </w:rPr>
-        <w:fldChar w:fldCharType="separate"/>
-      </w:r>
-      <w:r>
-        <w:rPr>
-          <w:b/>
-          <w:noProof/>
-          <w:color w:val="323232"/>
-          <w:sz w:val="17"/>
-        </w:rPr>
-        <w:t>«start_year»</w:t>
-      </w:r>
-      <w:r>
-        <w:rPr>
-          <w:b/>
-          <w:color w:val="323232"/>
-          <w:sz w:val="17"/>
-        </w:rPr>
-        <w:fldChar w:fldCharType="end"/>
-      </w:r>
-      <w:r>
-        <w:rPr>
-          <w:b/>
-          <w:color w:val="323232"/>
-          <w:sz w:val="17"/>
-        </w:rPr>
-        <w:t xml:space="preserve"> - </w:t>
-      </w:r>
-      <w:r>
-        <w:rPr>
-          <w:b/>
-          <w:color w:val="323232"/>
-          <w:sz w:val="17"/>
-        </w:rPr>
-        <w:fldChar w:fldCharType="begin"/>
-      </w:r>
-      <w:r>
-        <w:rPr>
-          <w:b/>
-          <w:color w:val="323232"/>
-          <w:sz w:val="17"/>
-        </w:rPr>
-        <w:instrText xml:space="preserve"> MERGEFIELD  end_year  \* MERGEFORMAT </w:instrText>
-      </w:r>
-      <w:r>
-        <w:rPr>
-          <w:b/>
-          <w:color w:val="323232"/>
-          <w:sz w:val="17"/>
-        </w:rPr>
-        <w:fldChar w:fldCharType="separate"/>
-      </w:r>
-      <w:r>
-        <w:rPr>
-          <w:b/>
-          <w:noProof/>
-          <w:color w:val="323232"/>
-          <w:sz w:val="17"/>
-        </w:rPr>
         <w:t>«end_year»</w:t>
-      </w:r>
-      <w:r>
-        <w:rPr>
-          <w:b/>
-          <w:color w:val="323232"/>
-          <w:sz w:val="17"/>
-        </w:rPr>
-        <w:fldChar w:fldCharType="end"/>
       </w:r>
     </w:p>
     <w:p>
@@ -299,7 +159,7 @@
         <mc:AlternateContent>
           <mc:Choice Requires="wpg">
             <w:drawing>
-              <wp:anchor distT="0" distB="0" distL="114300" distR="114300" simplePos="0" relativeHeight="487245824" behindDoc="1" locked="0" layoutInCell="1" allowOverlap="1" wp14:anchorId="44AE98B5" wp14:editId="252F60D9">
+              <wp:anchor distT="0" distB="0" distL="114300" distR="114300" simplePos="0" relativeHeight="487245824" behindDoc="1" locked="0" layoutInCell="1" allowOverlap="1" wp14:anchorId="44AE98B5" wp14:editId="31EA3959">
                 <wp:simplePos x="0" y="0"/>
                 <wp:positionH relativeFrom="page">
                   <wp:posOffset>0</wp:posOffset>
@@ -1553,7 +1413,7 @@
           </mc:Choice>
           <mc:Fallback>
             <w:pict>
-              <v:group w14:anchorId="3AAD8564" id="Group 67" o:spid="_x0000_s1026" style="position:absolute;margin-left:0;margin-top:0;width:247.65pt;height:11in;z-index:-16070656;mso-position-horizontal-relative:page;mso-position-vertical-relative:page" coordsize="4953,15840" o:gfxdata="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">
+              <v:group w14:anchorId="2C1FD1AD" id="Group 67" o:spid="_x0000_s1026" style="position:absolute;margin-left:0;margin-top:0;width:247.65pt;height:11in;z-index:-16070656;mso-position-horizontal-relative:page;mso-position-vertical-relative:page" coordsize="4953,15840" o:gfxdata="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">
                 <v:shapetype id="_x0000_t75" coordsize="21600,21600" o:spt="75" o:preferrelative="t" path="m@4@5l@4@11@9@11@9@5xe" filled="f" stroked="f">
                   <v:stroke joinstyle="miter"/>
                   <v:formulas>
@@ -1591,173 +1451,68 @@
     </w:p>
     <w:p>
       <w:pPr>
-        <w:spacing w:before="1" w:line="201" w:lineRule="auto"/>
+        <w:spacing w:line="201" w:lineRule="auto"/>
         <w:ind w:left="506"/>
         <w:rPr>
-          <w:rFonts w:ascii="Arial Black"/>
-          <w:sz w:val="72"/>
-        </w:rPr>
-      </w:pPr>
-      <w:r>
-        <w:rPr>
-          <w:rFonts w:ascii="Arial Black"/>
+          <w:rFonts w:ascii="Bahnschrift SemiBold" w:hAnsi="Bahnschrift SemiBold"/>
+          <w:noProof/>
           <w:color w:val="FFFFFF"/>
           <w:spacing w:val="63"/>
           <w:w w:val="65"/>
           <w:sz w:val="72"/>
         </w:rPr>
-        <w:fldChar w:fldCharType="begin"/>
-      </w:r>
-      <w:r>
-        <w:rPr>
-          <w:rFonts w:ascii="Arial Black"/>
+      </w:pPr>
+    </w:p>
+    <w:p>
+      <w:pPr>
+        <w:spacing w:line="201" w:lineRule="auto"/>
+        <w:ind w:left="506"/>
+        <w:rPr>
+          <w:rFonts w:ascii="Bahnschrift SemiBold" w:hAnsi="Bahnschrift SemiBold"/>
+          <w:noProof/>
           <w:color w:val="FFFFFF"/>
           <w:spacing w:val="63"/>
           <w:w w:val="65"/>
           <w:sz w:val="72"/>
         </w:rPr>
-        <w:instrText xml:space="preserve"> MERGEFIELD  first_name  \* MERGEFORMAT </w:instrText>
-      </w:r>
-      <w:r>
-        <w:rPr>
-          <w:rFonts w:ascii="Arial Black"/>
+      </w:pPr>
+      <w:r>
+        <w:rPr>
+          <w:rFonts w:ascii="Bahnschrift SemiBold" w:hAnsi="Bahnschrift SemiBold"/>
+          <w:noProof/>
           <w:color w:val="FFFFFF"/>
           <w:spacing w:val="63"/>
           <w:w w:val="65"/>
           <w:sz w:val="72"/>
         </w:rPr>
-        <w:fldChar w:fldCharType="separate"/>
-      </w:r>
-      <w:r>
-        <w:rPr>
-          <w:rFonts w:ascii="Arial Black"/>
+        <w:t>{{ PE_FIRST_NAME }}</w:t>
+      </w:r>
+    </w:p>
+    <w:p>
+      <w:pPr>
+        <w:spacing w:line="201" w:lineRule="auto"/>
+        <w:ind w:left="506"/>
+        <w:rPr>
+          <w:rFonts w:ascii="Bahnschrift SemiBold" w:hAnsi="Bahnschrift SemiBold"/>
+          <w:sz w:val="72"/>
+        </w:rPr>
+      </w:pPr>
+      <w:r>
+        <w:rPr>
+          <w:rFonts w:ascii="Bahnschrift SemiBold" w:hAnsi="Bahnschrift SemiBold"/>
           <w:noProof/>
           <w:color w:val="FFFFFF"/>
           <w:spacing w:val="63"/>
           <w:w w:val="65"/>
           <w:sz w:val="72"/>
         </w:rPr>
-        <w:t>«</w:t>
-      </w:r>
-      <w:r>
-        <w:rPr>
-          <w:rFonts w:ascii="Arial Black"/>
-          <w:noProof/>
-          <w:color w:val="FFFFFF"/>
-          <w:spacing w:val="63"/>
-          <w:w w:val="65"/>
-          <w:sz w:val="72"/>
-        </w:rPr>
-        <w:t>first_name</w:t>
-      </w:r>
-      <w:r>
-        <w:rPr>
-          <w:rFonts w:ascii="Arial Black"/>
-          <w:noProof/>
-          <w:color w:val="FFFFFF"/>
-          <w:spacing w:val="63"/>
-          <w:w w:val="65"/>
-          <w:sz w:val="72"/>
-        </w:rPr>
-        <w:t>»</w:t>
-      </w:r>
-      <w:r>
-        <w:rPr>
-          <w:rFonts w:ascii="Arial Black"/>
-          <w:color w:val="FFFFFF"/>
-          <w:spacing w:val="63"/>
-          <w:w w:val="65"/>
-          <w:sz w:val="72"/>
-        </w:rPr>
-        <w:fldChar w:fldCharType="end"/>
-      </w:r>
-      <w:r>
-        <w:rPr>
-          <w:rFonts w:ascii="Arial Black"/>
-          <w:color w:val="FFFFFF"/>
-          <w:spacing w:val="63"/>
-          <w:w w:val="65"/>
-          <w:sz w:val="72"/>
-        </w:rPr>
-        <w:t xml:space="preserve"> </w:t>
-      </w:r>
-      <w:r>
-        <w:rPr>
-          <w:rFonts w:ascii="Arial Black"/>
-          <w:color w:val="FFFFFF"/>
-          <w:spacing w:val="63"/>
-          <w:w w:val="60"/>
-          <w:sz w:val="72"/>
-        </w:rPr>
-        <w:fldChar w:fldCharType="begin"/>
-      </w:r>
-      <w:r>
-        <w:rPr>
-          <w:rFonts w:ascii="Arial Black"/>
-          <w:color w:val="FFFFFF"/>
-          <w:spacing w:val="63"/>
-          <w:w w:val="60"/>
-          <w:sz w:val="72"/>
-        </w:rPr>
-        <w:instrText xml:space="preserve"> MERGEFIELD  last_name  \* MERGEFORMAT </w:instrText>
-      </w:r>
-      <w:r>
-        <w:rPr>
-          <w:rFonts w:ascii="Arial Black"/>
-          <w:color w:val="FFFFFF"/>
-          <w:spacing w:val="63"/>
-          <w:w w:val="60"/>
-          <w:sz w:val="72"/>
-        </w:rPr>
-        <w:fldChar w:fldCharType="separate"/>
-      </w:r>
-      <w:r>
-        <w:rPr>
-          <w:rFonts w:ascii="Arial Black"/>
-          <w:noProof/>
-          <w:color w:val="FFFFFF"/>
-          <w:spacing w:val="63"/>
-          <w:w w:val="60"/>
-          <w:sz w:val="72"/>
-        </w:rPr>
-        <w:t>«</w:t>
-      </w:r>
-      <w:r>
-        <w:rPr>
-          <w:rFonts w:ascii="Arial Black"/>
-          <w:noProof/>
-          <w:color w:val="FFFFFF"/>
-          <w:spacing w:val="63"/>
-          <w:w w:val="60"/>
-          <w:sz w:val="72"/>
-        </w:rPr>
-        <w:t>last_name</w:t>
-      </w:r>
-      <w:r>
-        <w:rPr>
-          <w:rFonts w:ascii="Arial Black"/>
-          <w:noProof/>
-          <w:color w:val="FFFFFF"/>
-          <w:spacing w:val="63"/>
-          <w:w w:val="60"/>
-          <w:sz w:val="72"/>
-        </w:rPr>
-        <w:t>»</w:t>
-      </w:r>
-      <w:r>
-        <w:rPr>
-          <w:rFonts w:ascii="Arial Black"/>
-          <w:color w:val="FFFFFF"/>
-          <w:spacing w:val="63"/>
-          <w:w w:val="60"/>
-          <w:sz w:val="72"/>
-        </w:rPr>
-        <w:fldChar w:fldCharType="end"/>
+        <w:t>{{ PE_LAST_NAME }}</w:t>
       </w:r>
     </w:p>
     <w:p>
       <w:pPr>
         <w:pStyle w:val="BodyText"/>
+        <w:spacing w:after="240"/>
         <w:ind w:firstLine="438"/>
         <w:rPr>
           <w:rFonts w:ascii="DejaVu Serif Condensed"/>
@@ -1769,81 +1524,13 @@
         <w:rPr>
           <w:rFonts w:ascii="DejaVu Serif Condensed"/>
           <w:i/>
+          <w:noProof/>
           <w:color w:val="FFFFFF"/>
           <w:w w:val="105"/>
           <w:sz w:val="26"/>
           <w:szCs w:val="22"/>
         </w:rPr>
-        <w:fldChar w:fldCharType="begin"/>
-      </w:r>
-      <w:r>
-        <w:rPr>
-          <w:rFonts w:ascii="DejaVu Serif Condensed"/>
-          <w:i/>
-          <w:color w:val="FFFFFF"/>
-          <w:w w:val="105"/>
-          <w:sz w:val="26"/>
-          <w:szCs w:val="22"/>
-        </w:rPr>
-        <w:instrText xml:space="preserve"> MERGEFIELD  job_title  \* MERGEFORMAT </w:instrText>
-      </w:r>
-      <w:r>
-        <w:rPr>
-          <w:rFonts w:ascii="DejaVu Serif Condensed"/>
-          <w:i/>
-          <w:color w:val="FFFFFF"/>
-          <w:w w:val="105"/>
-          <w:sz w:val="26"/>
-          <w:szCs w:val="22"/>
-        </w:rPr>
-        <w:fldChar w:fldCharType="separate"/>
-      </w:r>
-      <w:r>
-        <w:rPr>
-          <w:rFonts w:ascii="DejaVu Serif Condensed"/>
-          <w:i/>
-          <w:noProof/>
-          <w:color w:val="FFFFFF"/>
-          <w:w w:val="105"/>
-          <w:sz w:val="26"/>
-          <w:szCs w:val="22"/>
-        </w:rPr>
-        <w:t>«</w:t>
-      </w:r>
-      <w:r>
-        <w:rPr>
-          <w:rFonts w:ascii="DejaVu Serif Condensed"/>
-          <w:i/>
-          <w:noProof/>
-          <w:color w:val="FFFFFF"/>
-          <w:w w:val="105"/>
-          <w:sz w:val="26"/>
-          <w:szCs w:val="22"/>
-        </w:rPr>
-        <w:t>job_title</w:t>
-      </w:r>
-      <w:r>
-        <w:rPr>
-          <w:rFonts w:ascii="DejaVu Serif Condensed"/>
-          <w:i/>
-          <w:noProof/>
-          <w:color w:val="FFFFFF"/>
-          <w:w w:val="105"/>
-          <w:sz w:val="26"/>
-          <w:szCs w:val="22"/>
-        </w:rPr>
-        <w:t>»</w:t>
-      </w:r>
-      <w:r>
-        <w:rPr>
-          <w:rFonts w:ascii="DejaVu Serif Condensed"/>
-          <w:i/>
-          <w:color w:val="FFFFFF"/>
-          <w:w w:val="105"/>
-          <w:sz w:val="26"/>
-          <w:szCs w:val="22"/>
-        </w:rPr>
-        <w:fldChar w:fldCharType="end"/>
+        <w:t>{{ ye_job_title }}</w:t>
       </w:r>
     </w:p>
     <w:p>
@@ -1860,6 +1547,7 @@
     <w:p>
       <w:pPr>
         <w:pStyle w:val="Heading3"/>
+        <w:spacing w:before="240" w:after="240"/>
       </w:pPr>
       <w:r>
         <w:rPr>
@@ -1871,7 +1559,7 @@
     </w:p>
     <w:p>
       <w:pPr>
-        <w:spacing w:line="197" w:lineRule="exact"/>
+        <w:spacing w:after="240" w:line="197" w:lineRule="exact"/>
         <w:ind w:left="438"/>
         <w:rPr>
           <w:rFonts w:ascii="DejaVu Serif Condensed"/>
@@ -1883,81 +1571,37 @@
         <w:rPr>
           <w:rFonts w:ascii="DejaVu Serif Condensed"/>
           <w:i/>
+          <w:noProof/>
           <w:color w:val="FFFFFF"/>
           <w:spacing w:val="5"/>
           <w:w w:val="105"/>
           <w:sz w:val="17"/>
         </w:rPr>
-        <w:fldChar w:fldCharType="begin"/>
-      </w:r>
-      <w:r>
-        <w:rPr>
-          <w:rFonts w:ascii="DejaVu Serif Condensed"/>
-          <w:i/>
+        <w:t>«</w:t>
+      </w:r>
+      <w:r>
+        <w:rPr>
+          <w:rFonts w:ascii="DejaVu Serif Condensed"/>
+          <w:i/>
+          <w:noProof/>
           <w:color w:val="FFFFFF"/>
           <w:spacing w:val="5"/>
           <w:w w:val="105"/>
           <w:sz w:val="17"/>
         </w:rPr>
-        <w:instrText xml:space="preserve"> MERGEFIELD  career_objective  \* MERGEFORMAT </w:instrText>
-      </w:r>
-      <w:r>
-        <w:rPr>
-          <w:rFonts w:ascii="DejaVu Serif Condensed"/>
-          <w:i/>
+        <w:t>career_objective</w:t>
+      </w:r>
+      <w:r>
+        <w:rPr>
+          <w:rFonts w:ascii="DejaVu Serif Condensed"/>
+          <w:i/>
+          <w:noProof/>
           <w:color w:val="FFFFFF"/>
           <w:spacing w:val="5"/>
           <w:w w:val="105"/>
           <w:sz w:val="17"/>
         </w:rPr>
-        <w:fldChar w:fldCharType="separate"/>
-      </w:r>
-      <w:r>
-        <w:rPr>
-          <w:rFonts w:ascii="DejaVu Serif Condensed"/>
-          <w:i/>
-          <w:noProof/>
-          <w:color w:val="FFFFFF"/>
-          <w:spacing w:val="5"/>
-          <w:w w:val="105"/>
-          <w:sz w:val="17"/>
-        </w:rPr>
-        <w:t>«</w:t>
-      </w:r>
-      <w:r>
-        <w:rPr>
-          <w:rFonts w:ascii="DejaVu Serif Condensed"/>
-          <w:i/>
-          <w:noProof/>
-          <w:color w:val="FFFFFF"/>
-          <w:spacing w:val="5"/>
-          <w:w w:val="105"/>
-          <w:sz w:val="17"/>
-        </w:rPr>
-        <w:t>career_objective</w:t>
-      </w:r>
-      <w:r>
-        <w:rPr>
-          <w:rFonts w:ascii="DejaVu Serif Condensed"/>
-          <w:i/>
-          <w:noProof/>
-          <w:color w:val="FFFFFF"/>
-          <w:spacing w:val="5"/>
-          <w:w w:val="105"/>
-          <w:sz w:val="17"/>
-        </w:rPr>
         <w:t>»</w:t>
-      </w:r>
-      <w:r>
-        <w:rPr>
-          <w:rFonts w:ascii="DejaVu Serif Condensed"/>
-          <w:i/>
-          <w:color w:val="FFFFFF"/>
-          <w:spacing w:val="5"/>
-          <w:w w:val="105"/>
-          <w:sz w:val="17"/>
-        </w:rPr>
-        <w:fldChar w:fldCharType="end"/>
       </w:r>
     </w:p>
     <w:p>
@@ -2004,7 +1648,7 @@
     <w:p>
       <w:pPr>
         <w:pStyle w:val="Heading3"/>
-        <w:spacing w:before="1"/>
+        <w:spacing w:before="1" w:after="240"/>
       </w:pPr>
       <w:r>
         <w:rPr>
@@ -2036,52 +1680,12 @@
         <w:rPr>
           <w:rFonts w:ascii="DejaVu Serif Condensed" w:hAnsi="DejaVu Serif Condensed"/>
           <w:i/>
+          <w:noProof/>
           <w:color w:val="FFFFFF"/>
           <w:spacing w:val="8"/>
           <w:sz w:val="17"/>
         </w:rPr>
-        <w:fldChar w:fldCharType="begin"/>
-      </w:r>
-      <w:r>
-        <w:rPr>
-          <w:rFonts w:ascii="DejaVu Serif Condensed" w:hAnsi="DejaVu Serif Condensed"/>
-          <w:i/>
-          <w:color w:val="FFFFFF"/>
-          <w:spacing w:val="8"/>
-          <w:sz w:val="17"/>
-        </w:rPr>
-        <w:instrText xml:space="preserve"> MERGEFIELD  skill_1  \* MERGEFORMAT </w:instrText>
-      </w:r>
-      <w:r>
-        <w:rPr>
-          <w:rFonts w:ascii="DejaVu Serif Condensed" w:hAnsi="DejaVu Serif Condensed"/>
-          <w:i/>
-          <w:color w:val="FFFFFF"/>
-          <w:spacing w:val="8"/>
-          <w:sz w:val="17"/>
-        </w:rPr>
-        <w:fldChar w:fldCharType="separate"/>
-      </w:r>
-      <w:r>
-        <w:rPr>
-          <w:rFonts w:ascii="DejaVu Serif Condensed" w:hAnsi="DejaVu Serif Condensed"/>
-          <w:i/>
-          <w:noProof/>
-          <w:color w:val="FFFFFF"/>
-          <w:spacing w:val="8"/>
-          <w:sz w:val="17"/>
-        </w:rPr>
         <w:t>«skill_1»</w:t>
-      </w:r>
-      <w:r>
-        <w:rPr>
-          <w:rFonts w:ascii="DejaVu Serif Condensed" w:hAnsi="DejaVu Serif Condensed"/>
-          <w:i/>
-          <w:color w:val="FFFFFF"/>
-          <w:spacing w:val="8"/>
-          <w:sz w:val="17"/>
-        </w:rPr>
-        <w:fldChar w:fldCharType="end"/>
       </w:r>
     </w:p>
     <w:p>
@@ -2106,74 +1710,12 @@
         <w:rPr>
           <w:rFonts w:ascii="DejaVu Serif Condensed" w:hAnsi="DejaVu Serif Condensed"/>
           <w:i/>
+          <w:noProof/>
           <w:color w:val="FFFFFF"/>
           <w:spacing w:val="8"/>
           <w:sz w:val="17"/>
         </w:rPr>
-        <w:fldChar w:fldCharType="begin"/>
-      </w:r>
-      <w:r>
-        <w:rPr>
-          <w:rFonts w:ascii="DejaVu Serif Condensed" w:hAnsi="DejaVu Serif Condensed"/>
-          <w:i/>
-          <w:color w:val="FFFFFF"/>
-          <w:spacing w:val="8"/>
-          <w:sz w:val="17"/>
-        </w:rPr>
-        <w:instrText xml:space="preserve"> MERGEFIELD  skill_1  \* MERGEFORMAT </w:instrText>
-      </w:r>
-      <w:r>
-        <w:rPr>
-          <w:rFonts w:ascii="DejaVu Serif Condensed" w:hAnsi="DejaVu Serif Condensed"/>
-          <w:i/>
-          <w:color w:val="FFFFFF"/>
-          <w:spacing w:val="8"/>
-          <w:sz w:val="17"/>
-        </w:rPr>
-        <w:fldChar w:fldCharType="separate"/>
-      </w:r>
-      <w:r>
-        <w:rPr>
-          <w:rFonts w:ascii="DejaVu Serif Condensed" w:hAnsi="DejaVu Serif Condensed"/>
-          <w:i/>
-          <w:noProof/>
-          <w:color w:val="FFFFFF"/>
-          <w:spacing w:val="8"/>
-          <w:sz w:val="17"/>
-        </w:rPr>
-        <w:t>«skill_</w:t>
-      </w:r>
-      <w:r>
-        <w:rPr>
-          <w:rFonts w:ascii="DejaVu Serif Condensed" w:hAnsi="DejaVu Serif Condensed"/>
-          <w:i/>
-          <w:noProof/>
-          <w:color w:val="FFFFFF"/>
-          <w:spacing w:val="8"/>
-          <w:sz w:val="17"/>
-        </w:rPr>
-        <w:t>2</w:t>
-      </w:r>
-      <w:r>
-        <w:rPr>
-          <w:rFonts w:ascii="DejaVu Serif Condensed" w:hAnsi="DejaVu Serif Condensed"/>
-          <w:i/>
-          <w:noProof/>
-          <w:color w:val="FFFFFF"/>
-          <w:spacing w:val="8"/>
-          <w:sz w:val="17"/>
-        </w:rPr>
-        <w:t>»</w:t>
-      </w:r>
-      <w:r>
-        <w:rPr>
-          <w:rFonts w:ascii="DejaVu Serif Condensed" w:hAnsi="DejaVu Serif Condensed"/>
-          <w:i/>
-          <w:color w:val="FFFFFF"/>
-          <w:spacing w:val="8"/>
-          <w:sz w:val="17"/>
-        </w:rPr>
-        <w:fldChar w:fldCharType="end"/>
+        <w:t>«skill_2»</w:t>
       </w:r>
     </w:p>
     <w:p>
@@ -2198,74 +1740,12 @@
         <w:rPr>
           <w:rFonts w:ascii="DejaVu Serif Condensed" w:hAnsi="DejaVu Serif Condensed"/>
           <w:i/>
+          <w:noProof/>
           <w:color w:val="FFFFFF"/>
           <w:spacing w:val="8"/>
           <w:sz w:val="17"/>
         </w:rPr>
-        <w:fldChar w:fldCharType="begin"/>
-      </w:r>
-      <w:r>
-        <w:rPr>
-          <w:rFonts w:ascii="DejaVu Serif Condensed" w:hAnsi="DejaVu Serif Condensed"/>
-          <w:i/>
-          <w:color w:val="FFFFFF"/>
-          <w:spacing w:val="8"/>
-          <w:sz w:val="17"/>
-        </w:rPr>
-        <w:instrText xml:space="preserve"> MERGEFIELD  skill_1  \* MERGEFORMAT </w:instrText>
-      </w:r>
-      <w:r>
-        <w:rPr>
-          <w:rFonts w:ascii="DejaVu Serif Condensed" w:hAnsi="DejaVu Serif Condensed"/>
-          <w:i/>
-          <w:color w:val="FFFFFF"/>
-          <w:spacing w:val="8"/>
-          <w:sz w:val="17"/>
-        </w:rPr>
-        <w:fldChar w:fldCharType="separate"/>
-      </w:r>
-      <w:r>
-        <w:rPr>
-          <w:rFonts w:ascii="DejaVu Serif Condensed" w:hAnsi="DejaVu Serif Condensed"/>
-          <w:i/>
-          <w:noProof/>
-          <w:color w:val="FFFFFF"/>
-          <w:spacing w:val="8"/>
-          <w:sz w:val="17"/>
-        </w:rPr>
-        <w:t>«skill_</w:t>
-      </w:r>
-      <w:r>
-        <w:rPr>
-          <w:rFonts w:ascii="DejaVu Serif Condensed" w:hAnsi="DejaVu Serif Condensed"/>
-          <w:i/>
-          <w:noProof/>
-          <w:color w:val="FFFFFF"/>
-          <w:spacing w:val="8"/>
-          <w:sz w:val="17"/>
-        </w:rPr>
-        <w:t>3</w:t>
-      </w:r>
-      <w:r>
-        <w:rPr>
-          <w:rFonts w:ascii="DejaVu Serif Condensed" w:hAnsi="DejaVu Serif Condensed"/>
-          <w:i/>
-          <w:noProof/>
-          <w:color w:val="FFFFFF"/>
-          <w:spacing w:val="8"/>
-          <w:sz w:val="17"/>
-        </w:rPr>
-        <w:t>»</w:t>
-      </w:r>
-      <w:r>
-        <w:rPr>
-          <w:rFonts w:ascii="DejaVu Serif Condensed" w:hAnsi="DejaVu Serif Condensed"/>
-          <w:i/>
-          <w:color w:val="FFFFFF"/>
-          <w:spacing w:val="8"/>
-          <w:sz w:val="17"/>
-        </w:rPr>
-        <w:fldChar w:fldCharType="end"/>
+        <w:t>«skill_3»</w:t>
       </w:r>
     </w:p>
     <w:p>
@@ -2290,74 +1770,12 @@
         <w:rPr>
           <w:rFonts w:ascii="DejaVu Serif Condensed" w:hAnsi="DejaVu Serif Condensed"/>
           <w:i/>
+          <w:noProof/>
           <w:color w:val="FFFFFF"/>
           <w:spacing w:val="8"/>
           <w:sz w:val="17"/>
         </w:rPr>
-        <w:fldChar w:fldCharType="begin"/>
-      </w:r>
-      <w:r>
-        <w:rPr>
-          <w:rFonts w:ascii="DejaVu Serif Condensed" w:hAnsi="DejaVu Serif Condensed"/>
-          <w:i/>
-          <w:color w:val="FFFFFF"/>
-          <w:spacing w:val="8"/>
-          <w:sz w:val="17"/>
-        </w:rPr>
-        <w:instrText xml:space="preserve"> MERGEFIELD  skill_1  \* MERGEFORMAT </w:instrText>
-      </w:r>
-      <w:r>
-        <w:rPr>
-          <w:rFonts w:ascii="DejaVu Serif Condensed" w:hAnsi="DejaVu Serif Condensed"/>
-          <w:i/>
-          <w:color w:val="FFFFFF"/>
-          <w:spacing w:val="8"/>
-          <w:sz w:val="17"/>
-        </w:rPr>
-        <w:fldChar w:fldCharType="separate"/>
-      </w:r>
-      <w:r>
-        <w:rPr>
-          <w:rFonts w:ascii="DejaVu Serif Condensed" w:hAnsi="DejaVu Serif Condensed"/>
-          <w:i/>
-          <w:noProof/>
-          <w:color w:val="FFFFFF"/>
-          <w:spacing w:val="8"/>
-          <w:sz w:val="17"/>
-        </w:rPr>
-        <w:t>«skill_</w:t>
-      </w:r>
-      <w:r>
-        <w:rPr>
-          <w:rFonts w:ascii="DejaVu Serif Condensed" w:hAnsi="DejaVu Serif Condensed"/>
-          <w:i/>
-          <w:noProof/>
-          <w:color w:val="FFFFFF"/>
-          <w:spacing w:val="8"/>
-          <w:sz w:val="17"/>
-        </w:rPr>
-        <w:t>4</w:t>
-      </w:r>
-      <w:r>
-        <w:rPr>
-          <w:rFonts w:ascii="DejaVu Serif Condensed" w:hAnsi="DejaVu Serif Condensed"/>
-          <w:i/>
-          <w:noProof/>
-          <w:color w:val="FFFFFF"/>
-          <w:spacing w:val="8"/>
-          <w:sz w:val="17"/>
-        </w:rPr>
-        <w:t>»</w:t>
-      </w:r>
-      <w:r>
-        <w:rPr>
-          <w:rFonts w:ascii="DejaVu Serif Condensed" w:hAnsi="DejaVu Serif Condensed"/>
-          <w:i/>
-          <w:color w:val="FFFFFF"/>
-          <w:spacing w:val="8"/>
-          <w:sz w:val="17"/>
-        </w:rPr>
-        <w:fldChar w:fldCharType="end"/>
+        <w:t>«skill_4»</w:t>
       </w:r>
     </w:p>
     <w:p>
@@ -2382,74 +1800,12 @@
         <w:rPr>
           <w:rFonts w:ascii="DejaVu Serif Condensed" w:hAnsi="DejaVu Serif Condensed"/>
           <w:i/>
+          <w:noProof/>
           <w:color w:val="FFFFFF"/>
           <w:spacing w:val="8"/>
           <w:sz w:val="17"/>
         </w:rPr>
-        <w:fldChar w:fldCharType="begin"/>
-      </w:r>
-      <w:r>
-        <w:rPr>
-          <w:rFonts w:ascii="DejaVu Serif Condensed" w:hAnsi="DejaVu Serif Condensed"/>
-          <w:i/>
-          <w:color w:val="FFFFFF"/>
-          <w:spacing w:val="8"/>
-          <w:sz w:val="17"/>
-        </w:rPr>
-        <w:instrText xml:space="preserve"> MERGEFIELD  skill_1  \* MERGEFORMAT </w:instrText>
-      </w:r>
-      <w:r>
-        <w:rPr>
-          <w:rFonts w:ascii="DejaVu Serif Condensed" w:hAnsi="DejaVu Serif Condensed"/>
-          <w:i/>
-          <w:color w:val="FFFFFF"/>
-          <w:spacing w:val="8"/>
-          <w:sz w:val="17"/>
-        </w:rPr>
-        <w:fldChar w:fldCharType="separate"/>
-      </w:r>
-      <w:r>
-        <w:rPr>
-          <w:rFonts w:ascii="DejaVu Serif Condensed" w:hAnsi="DejaVu Serif Condensed"/>
-          <w:i/>
-          <w:noProof/>
-          <w:color w:val="FFFFFF"/>
-          <w:spacing w:val="8"/>
-          <w:sz w:val="17"/>
-        </w:rPr>
-        <w:t>«skill_</w:t>
-      </w:r>
-      <w:r>
-        <w:rPr>
-          <w:rFonts w:ascii="DejaVu Serif Condensed" w:hAnsi="DejaVu Serif Condensed"/>
-          <w:i/>
-          <w:noProof/>
-          <w:color w:val="FFFFFF"/>
-          <w:spacing w:val="8"/>
-          <w:sz w:val="17"/>
-        </w:rPr>
-        <w:t>5</w:t>
-      </w:r>
-      <w:r>
-        <w:rPr>
-          <w:rFonts w:ascii="DejaVu Serif Condensed" w:hAnsi="DejaVu Serif Condensed"/>
-          <w:i/>
-          <w:noProof/>
-          <w:color w:val="FFFFFF"/>
-          <w:spacing w:val="8"/>
-          <w:sz w:val="17"/>
-        </w:rPr>
-        <w:t>»</w:t>
-      </w:r>
-      <w:r>
-        <w:rPr>
-          <w:rFonts w:ascii="DejaVu Serif Condensed" w:hAnsi="DejaVu Serif Condensed"/>
-          <w:i/>
-          <w:color w:val="FFFFFF"/>
-          <w:spacing w:val="8"/>
-          <w:sz w:val="17"/>
-        </w:rPr>
-        <w:fldChar w:fldCharType="end"/>
+        <w:t>«skill_5»</w:t>
       </w:r>
     </w:p>
     <w:p>
@@ -2521,33 +1877,6 @@
         <w:rPr>
           <w:rFonts w:ascii="DejaVu Serif Condensed"/>
           <w:i/>
-          <w:color w:val="FFFFFF"/>
-          <w:sz w:val="17"/>
-        </w:rPr>
-        <w:fldChar w:fldCharType="begin"/>
-      </w:r>
-      <w:r>
-        <w:rPr>
-          <w:rFonts w:ascii="DejaVu Serif Condensed"/>
-          <w:i/>
-          <w:color w:val="FFFFFF"/>
-          <w:sz w:val="17"/>
-        </w:rPr>
-        <w:instrText xml:space="preserve"> MERGEFIELD  phone_number  \* MERGEFORMAT </w:instrText>
-      </w:r>
-      <w:r>
-        <w:rPr>
-          <w:rFonts w:ascii="DejaVu Serif Condensed"/>
-          <w:i/>
-          <w:color w:val="FFFFFF"/>
-          <w:sz w:val="17"/>
-        </w:rPr>
-        <w:fldChar w:fldCharType="separate"/>
-      </w:r>
-      <w:r>
-        <w:rPr>
-          <w:rFonts w:ascii="DejaVu Serif Condensed"/>
-          <w:i/>
           <w:noProof/>
           <w:color w:val="FFFFFF"/>
           <w:sz w:val="17"/>
@@ -2573,15 +1902,6 @@
           <w:sz w:val="17"/>
         </w:rPr>
         <w:t>»</w:t>
-      </w:r>
-      <w:r>
-        <w:rPr>
-          <w:rFonts w:ascii="DejaVu Serif Condensed"/>
-          <w:i/>
-          <w:color w:val="FFFFFF"/>
-          <w:sz w:val="17"/>
-        </w:rPr>
-        <w:fldChar w:fldCharType="end"/>
       </w:r>
     </w:p>
     <w:p>
@@ -2603,14 +1923,12 @@
         </w:rPr>
         <w:t xml:space="preserve">Email: </w:t>
       </w:r>
-      <w:fldSimple w:instr=" MERGEFIELD  current_email  \* MERGEFORMAT ">
-        <w:r>
-          <w:rPr>
-            <w:noProof/>
-          </w:rPr>
-          <w:t>«current_email»</w:t>
-        </w:r>
-      </w:fldSimple>
+      <w:r>
+        <w:rPr>
+          <w:noProof/>
+        </w:rPr>
+        <w:t>«current_email»</w:t>
+      </w:r>
     </w:p>
     <w:p>
       <w:pPr>
@@ -2627,33 +1945,6 @@
         <w:rPr>
           <w:rFonts w:ascii="DejaVu Serif Condensed"/>
           <w:i/>
-          <w:color w:val="FFFFFF"/>
-          <w:sz w:val="17"/>
-        </w:rPr>
-        <w:fldChar w:fldCharType="begin"/>
-      </w:r>
-      <w:r>
-        <w:rPr>
-          <w:rFonts w:ascii="DejaVu Serif Condensed"/>
-          <w:i/>
-          <w:color w:val="FFFFFF"/>
-          <w:sz w:val="17"/>
-        </w:rPr>
-        <w:instrText xml:space="preserve"> MERGEFIELD  current_address  \* MERGEFORMAT </w:instrText>
-      </w:r>
-      <w:r>
-        <w:rPr>
-          <w:rFonts w:ascii="DejaVu Serif Condensed"/>
-          <w:i/>
-          <w:color w:val="FFFFFF"/>
-          <w:sz w:val="17"/>
-        </w:rPr>
-        <w:fldChar w:fldCharType="separate"/>
-      </w:r>
-      <w:r>
-        <w:rPr>
-          <w:rFonts w:ascii="DejaVu Serif Condensed"/>
-          <w:i/>
           <w:noProof/>
           <w:color w:val="FFFFFF"/>
           <w:sz w:val="17"/>
@@ -2680,15 +1971,7 @@
         </w:rPr>
         <w:t>»</w:t>
       </w:r>
-      <w:r>
-        <w:rPr>
-          <w:rFonts w:ascii="DejaVu Serif Condensed"/>
-          <w:i/>
-          <w:color w:val="FFFFFF"/>
-          <w:sz w:val="17"/>
-        </w:rPr>
-        <w:fldChar w:fldCharType="end"/>
-      </w:r>
+      <w:proofErr w:type="gramStart"/>
       <w:r>
         <w:rPr>
           <w:rFonts w:ascii="DejaVu Serif Condensed"/>
@@ -2714,34 +1997,17 @@
           <w:color w:val="FFFFFF"/>
           <w:sz w:val="17"/>
         </w:rPr>
-        <w:t xml:space="preserve">, </w:t>
-      </w:r>
-      <w:r>
-        <w:rPr>
-          <w:rFonts w:ascii="DejaVu Serif Condensed"/>
-          <w:i/>
-          <w:color w:val="FFFFFF"/>
-          <w:sz w:val="17"/>
-        </w:rPr>
-        <w:fldChar w:fldCharType="begin"/>
-      </w:r>
-      <w:r>
-        <w:rPr>
-          <w:rFonts w:ascii="DejaVu Serif Condensed"/>
-          <w:i/>
-          <w:color w:val="FFFFFF"/>
-          <w:sz w:val="17"/>
-        </w:rPr>
-        <w:instrText xml:space="preserve"> MERGEFIELD  current_city  \* MERGEFORMAT </w:instrText>
-      </w:r>
-      <w:r>
-        <w:rPr>
-          <w:rFonts w:ascii="DejaVu Serif Condensed"/>
-          <w:i/>
-          <w:color w:val="FFFFFF"/>
-          <w:sz w:val="17"/>
-        </w:rPr>
-        <w:fldChar w:fldCharType="separate"/>
+        <w:t>,</w:t>
+      </w:r>
+      <w:proofErr w:type="gramEnd"/>
+      <w:r>
+        <w:rPr>
+          <w:rFonts w:ascii="DejaVu Serif Condensed"/>
+          <w:i/>
+          <w:color w:val="FFFFFF"/>
+          <w:sz w:val="17"/>
+        </w:rPr>
+        <w:t xml:space="preserve"> </w:t>
       </w:r>
       <w:r>
         <w:rPr>
@@ -2772,15 +2038,6 @@
           <w:sz w:val="17"/>
         </w:rPr>
         <w:t>»</w:t>
-      </w:r>
-      <w:r>
-        <w:rPr>
-          <w:rFonts w:ascii="DejaVu Serif Condensed"/>
-          <w:i/>
-          <w:color w:val="FFFFFF"/>
-          <w:sz w:val="17"/>
-        </w:rPr>
-        <w:fldChar w:fldCharType="end"/>
       </w:r>
       <w:r>
         <w:rPr>
@@ -2815,33 +2072,6 @@
         <w:rPr>
           <w:rFonts w:ascii="DejaVu Serif Condensed"/>
           <w:i/>
-          <w:color w:val="FFFFFF"/>
-          <w:sz w:val="17"/>
-        </w:rPr>
-        <w:fldChar w:fldCharType="begin"/>
-      </w:r>
-      <w:r>
-        <w:rPr>
-          <w:rFonts w:ascii="DejaVu Serif Condensed"/>
-          <w:i/>
-          <w:color w:val="FFFFFF"/>
-          <w:sz w:val="17"/>
-        </w:rPr>
-        <w:instrText xml:space="preserve"> MERGEFIELD  current_country  \* MERGEFORMAT </w:instrText>
-      </w:r>
-      <w:r>
-        <w:rPr>
-          <w:rFonts w:ascii="DejaVu Serif Condensed"/>
-          <w:i/>
-          <w:color w:val="FFFFFF"/>
-          <w:sz w:val="17"/>
-        </w:rPr>
-        <w:fldChar w:fldCharType="separate"/>
-      </w:r>
-      <w:r>
-        <w:rPr>
-          <w:rFonts w:ascii="DejaVu Serif Condensed"/>
-          <w:i/>
           <w:noProof/>
           <w:color w:val="FFFFFF"/>
           <w:sz w:val="17"/>
@@ -2867,15 +2097,6 @@
           <w:sz w:val="17"/>
         </w:rPr>
         <w:t>»</w:t>
-      </w:r>
-      <w:r>
-        <w:rPr>
-          <w:rFonts w:ascii="DejaVu Serif Condensed"/>
-          <w:i/>
-          <w:color w:val="FFFFFF"/>
-          <w:sz w:val="17"/>
-        </w:rPr>
-        <w:fldChar w:fldCharType="end"/>
       </w:r>
       <w:r>
         <w:rPr>
@@ -2994,34 +2215,10 @@
       </w:pPr>
       <w:r>
         <w:rPr>
+          <w:noProof/>
           <w:color w:val="323232"/>
         </w:rPr>
-        <w:fldChar w:fldCharType="begin"/>
-      </w:r>
-      <w:r>
-        <w:rPr>
-          <w:color w:val="323232"/>
-        </w:rPr>
-        <w:instrText xml:space="preserve"> MERGEFIELD  college_name  \* MERGEFORMAT </w:instrText>
-      </w:r>
-      <w:r>
-        <w:rPr>
-          <w:color w:val="323232"/>
-        </w:rPr>
-        <w:fldChar w:fldCharType="separate"/>
-      </w:r>
-      <w:r>
-        <w:rPr>
-          <w:noProof/>
-          <w:color w:val="323232"/>
-        </w:rPr>
         <w:t>«college_name»</w:t>
-      </w:r>
-      <w:r>
-        <w:rPr>
-          <w:color w:val="323232"/>
-        </w:rPr>
-        <w:fldChar w:fldCharType="end"/>
       </w:r>
     </w:p>
     <w:p>
@@ -3038,11 +2235,23 @@
       <w:r>
         <w:rPr>
           <w:b/>
+          <w:noProof/>
           <w:color w:val="323232"/>
           <w:w w:val="95"/>
           <w:sz w:val="17"/>
         </w:rPr>
-        <w:fldChar w:fldCharType="begin"/>
+        <w:t>«college_degree</w:t>
+      </w:r>
+      <w:proofErr w:type="gramStart"/>
+      <w:r>
+        <w:rPr>
+          <w:b/>
+          <w:noProof/>
+          <w:color w:val="323232"/>
+          <w:w w:val="95"/>
+          <w:sz w:val="17"/>
+        </w:rPr>
+        <w:t>»</w:t>
       </w:r>
       <w:r>
         <w:rPr>
@@ -3051,7 +2260,7 @@
           <w:w w:val="95"/>
           <w:sz w:val="17"/>
         </w:rPr>
-        <w:instrText xml:space="preserve"> MERGEFIELD  college_degree  \* MERGEFORMAT </w:instrText>
+        <w:t xml:space="preserve"> </w:t>
       </w:r>
       <w:r>
         <w:rPr>
@@ -3060,18 +2269,9 @@
           <w:w w:val="95"/>
           <w:sz w:val="17"/>
         </w:rPr>
-        <w:fldChar w:fldCharType="separate"/>
-      </w:r>
-      <w:r>
-        <w:rPr>
-          <w:b/>
-          <w:noProof/>
-          <w:color w:val="323232"/>
-          <w:w w:val="95"/>
-          <w:sz w:val="17"/>
-        </w:rPr>
-        <w:t>«college_degree»</w:t>
-      </w:r>
+        <w:t xml:space="preserve"> IN</w:t>
+      </w:r>
+      <w:proofErr w:type="gramEnd"/>
       <w:r>
         <w:rPr>
           <w:b/>
@@ -3079,71 +2279,17 @@
           <w:w w:val="95"/>
           <w:sz w:val="17"/>
         </w:rPr>
-        <w:fldChar w:fldCharType="end"/>
+        <w:t xml:space="preserve"> </w:t>
       </w:r>
       <w:r>
         <w:rPr>
           <w:b/>
+          <w:noProof/>
           <w:color w:val="323232"/>
           <w:w w:val="95"/>
           <w:sz w:val="17"/>
         </w:rPr>
-        <w:t xml:space="preserve"> </w:t>
-      </w:r>
-      <w:r>
-        <w:rPr>
-          <w:b/>
-          <w:color w:val="323232"/>
-          <w:w w:val="95"/>
-          <w:sz w:val="17"/>
-        </w:rPr>
-        <w:t xml:space="preserve"> IN </w:t>
-      </w:r>
-      <w:r>
-        <w:rPr>
-          <w:b/>
-          <w:color w:val="323232"/>
-          <w:w w:val="95"/>
-          <w:sz w:val="17"/>
-        </w:rPr>
-        <w:fldChar w:fldCharType="begin"/>
-      </w:r>
-      <w:r>
-        <w:rPr>
-          <w:b/>
-          <w:color w:val="323232"/>
-          <w:w w:val="95"/>
-          <w:sz w:val="17"/>
-        </w:rPr>
-        <w:instrText xml:space="preserve"> MERGEFIELD  college_branch  \* MERGEFORMAT </w:instrText>
-      </w:r>
-      <w:r>
-        <w:rPr>
-          <w:b/>
-          <w:color w:val="323232"/>
-          <w:w w:val="95"/>
-          <w:sz w:val="17"/>
-        </w:rPr>
-        <w:fldChar w:fldCharType="separate"/>
-      </w:r>
-      <w:r>
-        <w:rPr>
-          <w:b/>
-          <w:noProof/>
-          <w:color w:val="323232"/>
-          <w:w w:val="95"/>
-          <w:sz w:val="17"/>
-        </w:rPr>
         <w:t>«college_branch»</w:t>
-      </w:r>
-      <w:r>
-        <w:rPr>
-          <w:b/>
-          <w:color w:val="323232"/>
-          <w:w w:val="95"/>
-          <w:sz w:val="17"/>
-        </w:rPr>
-        <w:fldChar w:fldCharType="end"/>
       </w:r>
     </w:p>
     <w:p>
@@ -3177,47 +2323,11 @@
         <w:rPr>
           <w:rFonts w:ascii="DejaVu Serif Condensed" w:hAnsi="DejaVu Serif Condensed"/>
           <w:i/>
+          <w:noProof/>
           <w:color w:val="323232"/>
           <w:sz w:val="17"/>
         </w:rPr>
-        <w:fldChar w:fldCharType="begin"/>
-      </w:r>
-      <w:r>
-        <w:rPr>
-          <w:rFonts w:ascii="DejaVu Serif Condensed" w:hAnsi="DejaVu Serif Condensed"/>
-          <w:i/>
-          <w:color w:val="323232"/>
-          <w:sz w:val="17"/>
-        </w:rPr>
-        <w:instrText xml:space="preserve"> MERGEFIELD  college_percentage  \* MERGEFORMAT </w:instrText>
-      </w:r>
-      <w:r>
-        <w:rPr>
-          <w:rFonts w:ascii="DejaVu Serif Condensed" w:hAnsi="DejaVu Serif Condensed"/>
-          <w:i/>
-          <w:color w:val="323232"/>
-          <w:sz w:val="17"/>
-        </w:rPr>
-        <w:fldChar w:fldCharType="separate"/>
-      </w:r>
-      <w:r>
-        <w:rPr>
-          <w:rFonts w:ascii="DejaVu Serif Condensed" w:hAnsi="DejaVu Serif Condensed"/>
-          <w:i/>
-          <w:noProof/>
-          <w:color w:val="323232"/>
-          <w:sz w:val="17"/>
-        </w:rPr>
         <w:t>«college_percentage»</w:t>
-      </w:r>
-      <w:r>
-        <w:rPr>
-          <w:rFonts w:ascii="DejaVu Serif Condensed" w:hAnsi="DejaVu Serif Condensed"/>
-          <w:i/>
-          <w:color w:val="323232"/>
-          <w:sz w:val="17"/>
-        </w:rPr>
-        <w:fldChar w:fldCharType="end"/>
       </w:r>
     </w:p>
     <w:p>
@@ -3242,52 +2352,12 @@
         <w:rPr>
           <w:rFonts w:ascii="DejaVu Serif Condensed" w:hAnsi="DejaVu Serif Condensed"/>
           <w:i/>
+          <w:noProof/>
           <w:color w:val="323232"/>
           <w:spacing w:val="8"/>
           <w:sz w:val="17"/>
         </w:rPr>
-        <w:fldChar w:fldCharType="begin"/>
-      </w:r>
-      <w:r>
-        <w:rPr>
-          <w:rFonts w:ascii="DejaVu Serif Condensed" w:hAnsi="DejaVu Serif Condensed"/>
-          <w:i/>
-          <w:color w:val="323232"/>
-          <w:spacing w:val="8"/>
-          <w:sz w:val="17"/>
-        </w:rPr>
-        <w:instrText xml:space="preserve"> MERGEFIELD  school_passedyear  \* MERGEFORMAT </w:instrText>
-      </w:r>
-      <w:r>
-        <w:rPr>
-          <w:rFonts w:ascii="DejaVu Serif Condensed" w:hAnsi="DejaVu Serif Condensed"/>
-          <w:i/>
-          <w:color w:val="323232"/>
-          <w:spacing w:val="8"/>
-          <w:sz w:val="17"/>
-        </w:rPr>
-        <w:fldChar w:fldCharType="separate"/>
-      </w:r>
-      <w:r>
-        <w:rPr>
-          <w:rFonts w:ascii="DejaVu Serif Condensed" w:hAnsi="DejaVu Serif Condensed"/>
-          <w:i/>
-          <w:noProof/>
-          <w:color w:val="323232"/>
-          <w:spacing w:val="8"/>
-          <w:sz w:val="17"/>
-        </w:rPr>
         <w:t>«college_passedyear»</w:t>
-      </w:r>
-      <w:r>
-        <w:rPr>
-          <w:rFonts w:ascii="DejaVu Serif Condensed" w:hAnsi="DejaVu Serif Condensed"/>
-          <w:i/>
-          <w:color w:val="323232"/>
-          <w:spacing w:val="8"/>
-          <w:sz w:val="17"/>
-        </w:rPr>
-        <w:fldChar w:fldCharType="end"/>
       </w:r>
     </w:p>
     <w:p>
@@ -3411,52 +2481,12 @@
         <w:rPr>
           <w:rFonts w:ascii="DejaVu Serif Condensed" w:hAnsi="DejaVu Serif Condensed"/>
           <w:i/>
+          <w:noProof/>
           <w:color w:val="323232"/>
           <w:spacing w:val="9"/>
           <w:sz w:val="17"/>
         </w:rPr>
-        <w:fldChar w:fldCharType="begin"/>
-      </w:r>
-      <w:r>
-        <w:rPr>
-          <w:rFonts w:ascii="DejaVu Serif Condensed" w:hAnsi="DejaVu Serif Condensed"/>
-          <w:i/>
-          <w:color w:val="323232"/>
-          <w:spacing w:val="9"/>
-          <w:sz w:val="17"/>
-        </w:rPr>
-        <w:instrText xml:space="preserve"> MERGEFIELD  certification_1  \* MERGEFORMAT </w:instrText>
-      </w:r>
-      <w:r>
-        <w:rPr>
-          <w:rFonts w:ascii="DejaVu Serif Condensed" w:hAnsi="DejaVu Serif Condensed"/>
-          <w:i/>
-          <w:color w:val="323232"/>
-          <w:spacing w:val="9"/>
-          <w:sz w:val="17"/>
-        </w:rPr>
-        <w:fldChar w:fldCharType="separate"/>
-      </w:r>
-      <w:r>
-        <w:rPr>
-          <w:rFonts w:ascii="DejaVu Serif Condensed" w:hAnsi="DejaVu Serif Condensed"/>
-          <w:i/>
-          <w:noProof/>
-          <w:color w:val="323232"/>
-          <w:spacing w:val="9"/>
-          <w:sz w:val="17"/>
-        </w:rPr>
         <w:t>«certification_1»</w:t>
-      </w:r>
-      <w:r>
-        <w:rPr>
-          <w:rFonts w:ascii="DejaVu Serif Condensed" w:hAnsi="DejaVu Serif Condensed"/>
-          <w:i/>
-          <w:color w:val="323232"/>
-          <w:spacing w:val="9"/>
-          <w:sz w:val="17"/>
-        </w:rPr>
-        <w:fldChar w:fldCharType="end"/>
       </w:r>
     </w:p>
     <w:p>
@@ -3481,74 +2511,12 @@
         <w:rPr>
           <w:rFonts w:ascii="DejaVu Serif Condensed" w:hAnsi="DejaVu Serif Condensed"/>
           <w:i/>
+          <w:noProof/>
           <w:color w:val="323232"/>
           <w:spacing w:val="9"/>
           <w:sz w:val="17"/>
         </w:rPr>
-        <w:fldChar w:fldCharType="begin"/>
-      </w:r>
-      <w:r>
-        <w:rPr>
-          <w:rFonts w:ascii="DejaVu Serif Condensed" w:hAnsi="DejaVu Serif Condensed"/>
-          <w:i/>
-          <w:color w:val="323232"/>
-          <w:spacing w:val="9"/>
-          <w:sz w:val="17"/>
-        </w:rPr>
-        <w:instrText xml:space="preserve"> MERGEFIELD  certification_1  \* MERGEFORMAT </w:instrText>
-      </w:r>
-      <w:r>
-        <w:rPr>
-          <w:rFonts w:ascii="DejaVu Serif Condensed" w:hAnsi="DejaVu Serif Condensed"/>
-          <w:i/>
-          <w:color w:val="323232"/>
-          <w:spacing w:val="9"/>
-          <w:sz w:val="17"/>
-        </w:rPr>
-        <w:fldChar w:fldCharType="separate"/>
-      </w:r>
-      <w:r>
-        <w:rPr>
-          <w:rFonts w:ascii="DejaVu Serif Condensed" w:hAnsi="DejaVu Serif Condensed"/>
-          <w:i/>
-          <w:noProof/>
-          <w:color w:val="323232"/>
-          <w:spacing w:val="9"/>
-          <w:sz w:val="17"/>
-        </w:rPr>
-        <w:t>«certification_</w:t>
-      </w:r>
-      <w:r>
-        <w:rPr>
-          <w:rFonts w:ascii="DejaVu Serif Condensed" w:hAnsi="DejaVu Serif Condensed"/>
-          <w:i/>
-          <w:noProof/>
-          <w:color w:val="323232"/>
-          <w:spacing w:val="9"/>
-          <w:sz w:val="17"/>
-        </w:rPr>
-        <w:t>2</w:t>
-      </w:r>
-      <w:r>
-        <w:rPr>
-          <w:rFonts w:ascii="DejaVu Serif Condensed" w:hAnsi="DejaVu Serif Condensed"/>
-          <w:i/>
-          <w:noProof/>
-          <w:color w:val="323232"/>
-          <w:spacing w:val="9"/>
-          <w:sz w:val="17"/>
-        </w:rPr>
-        <w:t>»</w:t>
-      </w:r>
-      <w:r>
-        <w:rPr>
-          <w:rFonts w:ascii="DejaVu Serif Condensed" w:hAnsi="DejaVu Serif Condensed"/>
-          <w:i/>
-          <w:color w:val="323232"/>
-          <w:spacing w:val="9"/>
-          <w:sz w:val="17"/>
-        </w:rPr>
-        <w:fldChar w:fldCharType="end"/>
+        <w:t>«certification_2»</w:t>
       </w:r>
     </w:p>
     <w:p>
@@ -3573,74 +2541,12 @@
         <w:rPr>
           <w:rFonts w:ascii="DejaVu Serif Condensed" w:hAnsi="DejaVu Serif Condensed"/>
           <w:i/>
+          <w:noProof/>
           <w:color w:val="323232"/>
           <w:spacing w:val="9"/>
           <w:sz w:val="17"/>
         </w:rPr>
-        <w:fldChar w:fldCharType="begin"/>
-      </w:r>
-      <w:r>
-        <w:rPr>
-          <w:rFonts w:ascii="DejaVu Serif Condensed" w:hAnsi="DejaVu Serif Condensed"/>
-          <w:i/>
-          <w:color w:val="323232"/>
-          <w:spacing w:val="9"/>
-          <w:sz w:val="17"/>
-        </w:rPr>
-        <w:instrText xml:space="preserve"> MERGEFIELD  certification_1  \* MERGEFORMAT </w:instrText>
-      </w:r>
-      <w:r>
-        <w:rPr>
-          <w:rFonts w:ascii="DejaVu Serif Condensed" w:hAnsi="DejaVu Serif Condensed"/>
-          <w:i/>
-          <w:color w:val="323232"/>
-          <w:spacing w:val="9"/>
-          <w:sz w:val="17"/>
-        </w:rPr>
-        <w:fldChar w:fldCharType="separate"/>
-      </w:r>
-      <w:r>
-        <w:rPr>
-          <w:rFonts w:ascii="DejaVu Serif Condensed" w:hAnsi="DejaVu Serif Condensed"/>
-          <w:i/>
-          <w:noProof/>
-          <w:color w:val="323232"/>
-          <w:spacing w:val="9"/>
-          <w:sz w:val="17"/>
-        </w:rPr>
-        <w:t>«certification_</w:t>
-      </w:r>
-      <w:r>
-        <w:rPr>
-          <w:rFonts w:ascii="DejaVu Serif Condensed" w:hAnsi="DejaVu Serif Condensed"/>
-          <w:i/>
-          <w:noProof/>
-          <w:color w:val="323232"/>
-          <w:spacing w:val="9"/>
-          <w:sz w:val="17"/>
-        </w:rPr>
-        <w:t>3</w:t>
-      </w:r>
-      <w:r>
-        <w:rPr>
-          <w:rFonts w:ascii="DejaVu Serif Condensed" w:hAnsi="DejaVu Serif Condensed"/>
-          <w:i/>
-          <w:noProof/>
-          <w:color w:val="323232"/>
-          <w:spacing w:val="9"/>
-          <w:sz w:val="17"/>
-        </w:rPr>
-        <w:t>»</w:t>
-      </w:r>
-      <w:r>
-        <w:rPr>
-          <w:rFonts w:ascii="DejaVu Serif Condensed" w:hAnsi="DejaVu Serif Condensed"/>
-          <w:i/>
-          <w:color w:val="323232"/>
-          <w:spacing w:val="9"/>
-          <w:sz w:val="17"/>
-        </w:rPr>
-        <w:fldChar w:fldCharType="end"/>
+        <w:t>«certification_3»</w:t>
       </w:r>
     </w:p>
     <w:p>
@@ -3665,74 +2571,12 @@
         <w:rPr>
           <w:rFonts w:ascii="DejaVu Serif Condensed" w:hAnsi="DejaVu Serif Condensed"/>
           <w:i/>
+          <w:noProof/>
           <w:color w:val="323232"/>
           <w:spacing w:val="9"/>
           <w:sz w:val="17"/>
         </w:rPr>
-        <w:fldChar w:fldCharType="begin"/>
-      </w:r>
-      <w:r>
-        <w:rPr>
-          <w:rFonts w:ascii="DejaVu Serif Condensed" w:hAnsi="DejaVu Serif Condensed"/>
-          <w:i/>
-          <w:color w:val="323232"/>
-          <w:spacing w:val="9"/>
-          <w:sz w:val="17"/>
-        </w:rPr>
-        <w:instrText xml:space="preserve"> MERGEFIELD  certification_1  \* MERGEFORMAT </w:instrText>
-      </w:r>
-      <w:r>
-        <w:rPr>
-          <w:rFonts w:ascii="DejaVu Serif Condensed" w:hAnsi="DejaVu Serif Condensed"/>
-          <w:i/>
-          <w:color w:val="323232"/>
-          <w:spacing w:val="9"/>
-          <w:sz w:val="17"/>
-        </w:rPr>
-        <w:fldChar w:fldCharType="separate"/>
-      </w:r>
-      <w:r>
-        <w:rPr>
-          <w:rFonts w:ascii="DejaVu Serif Condensed" w:hAnsi="DejaVu Serif Condensed"/>
-          <w:i/>
-          <w:noProof/>
-          <w:color w:val="323232"/>
-          <w:spacing w:val="9"/>
-          <w:sz w:val="17"/>
-        </w:rPr>
-        <w:t>«certification_</w:t>
-      </w:r>
-      <w:r>
-        <w:rPr>
-          <w:rFonts w:ascii="DejaVu Serif Condensed" w:hAnsi="DejaVu Serif Condensed"/>
-          <w:i/>
-          <w:noProof/>
-          <w:color w:val="323232"/>
-          <w:spacing w:val="9"/>
-          <w:sz w:val="17"/>
-        </w:rPr>
-        <w:t>4</w:t>
-      </w:r>
-      <w:r>
-        <w:rPr>
-          <w:rFonts w:ascii="DejaVu Serif Condensed" w:hAnsi="DejaVu Serif Condensed"/>
-          <w:i/>
-          <w:noProof/>
-          <w:color w:val="323232"/>
-          <w:spacing w:val="9"/>
-          <w:sz w:val="17"/>
-        </w:rPr>
-        <w:t>»</w:t>
-      </w:r>
-      <w:r>
-        <w:rPr>
-          <w:rFonts w:ascii="DejaVu Serif Condensed" w:hAnsi="DejaVu Serif Condensed"/>
-          <w:i/>
-          <w:color w:val="323232"/>
-          <w:spacing w:val="9"/>
-          <w:sz w:val="17"/>
-        </w:rPr>
-        <w:fldChar w:fldCharType="end"/>
+        <w:t>«certification_4»</w:t>
       </w:r>
     </w:p>
     <w:p>
@@ -3757,74 +2601,12 @@
         <w:rPr>
           <w:rFonts w:ascii="DejaVu Serif Condensed" w:hAnsi="DejaVu Serif Condensed"/>
           <w:i/>
+          <w:noProof/>
           <w:color w:val="323232"/>
           <w:spacing w:val="9"/>
           <w:sz w:val="17"/>
         </w:rPr>
-        <w:fldChar w:fldCharType="begin"/>
-      </w:r>
-      <w:r>
-        <w:rPr>
-          <w:rFonts w:ascii="DejaVu Serif Condensed" w:hAnsi="DejaVu Serif Condensed"/>
-          <w:i/>
-          <w:color w:val="323232"/>
-          <w:spacing w:val="9"/>
-          <w:sz w:val="17"/>
-        </w:rPr>
-        <w:instrText xml:space="preserve"> MERGEFIELD  certification_1  \* MERGEFORMAT </w:instrText>
-      </w:r>
-      <w:r>
-        <w:rPr>
-          <w:rFonts w:ascii="DejaVu Serif Condensed" w:hAnsi="DejaVu Serif Condensed"/>
-          <w:i/>
-          <w:color w:val="323232"/>
-          <w:spacing w:val="9"/>
-          <w:sz w:val="17"/>
-        </w:rPr>
-        <w:fldChar w:fldCharType="separate"/>
-      </w:r>
-      <w:r>
-        <w:rPr>
-          <w:rFonts w:ascii="DejaVu Serif Condensed" w:hAnsi="DejaVu Serif Condensed"/>
-          <w:i/>
-          <w:noProof/>
-          <w:color w:val="323232"/>
-          <w:spacing w:val="9"/>
-          <w:sz w:val="17"/>
-        </w:rPr>
-        <w:t>«certification_</w:t>
-      </w:r>
-      <w:r>
-        <w:rPr>
-          <w:rFonts w:ascii="DejaVu Serif Condensed" w:hAnsi="DejaVu Serif Condensed"/>
-          <w:i/>
-          <w:noProof/>
-          <w:color w:val="323232"/>
-          <w:spacing w:val="9"/>
-          <w:sz w:val="17"/>
-        </w:rPr>
-        <w:t>5</w:t>
-      </w:r>
-      <w:r>
-        <w:rPr>
-          <w:rFonts w:ascii="DejaVu Serif Condensed" w:hAnsi="DejaVu Serif Condensed"/>
-          <w:i/>
-          <w:noProof/>
-          <w:color w:val="323232"/>
-          <w:spacing w:val="9"/>
-          <w:sz w:val="17"/>
-        </w:rPr>
-        <w:t>»</w:t>
-      </w:r>
-      <w:r>
-        <w:rPr>
-          <w:rFonts w:ascii="DejaVu Serif Condensed" w:hAnsi="DejaVu Serif Condensed"/>
-          <w:i/>
-          <w:color w:val="323232"/>
-          <w:spacing w:val="9"/>
-          <w:sz w:val="17"/>
-        </w:rPr>
-        <w:fldChar w:fldCharType="end"/>
+        <w:t>«certification_5»</w:t>
       </w:r>
     </w:p>
     <w:p>

</xml_diff>